<commit_message>
Weapons, armor, offhands design
- Added detailed concepts for weapons
- Added detailed concepts for armor
- Added detailed concepts for offhands
</commit_message>
<xml_diff>
--- a/TLPerksdoc.docx
+++ b/TLPerksdoc.docx
@@ -1651,6 +1651,605 @@
         <w:br/>
         <w:t xml:space="preserve">Versatile combatant: While wielding a lathi, you have a +10% chance to dodge. While wielding a staff, you have a +15% chance to block. While wielding a warstaff, you have a +25% chance to parry</w:t>
         <w:br/>
+      </w:r>
+    </w:p>
+    <w:p>
+      <w:pPr>
+        <w:spacing w:before="0" w:after="0" w:line="276"/>
+        <w:ind w:right="0" w:left="0" w:firstLine="0"/>
+        <w:jc w:val="left"/>
+        <w:rPr>
+          <w:rFonts w:ascii="Arial" w:hAnsi="Arial" w:cs="Arial" w:eastAsia="Arial"/>
+          <w:color w:val="auto"/>
+          <w:spacing w:val="0"/>
+          <w:position w:val="0"/>
+          <w:sz w:val="22"/>
+          <w:shd w:fill="auto" w:val="clear"/>
+        </w:rPr>
+      </w:pPr>
+    </w:p>
+    <w:p>
+      <w:pPr>
+        <w:spacing w:before="0" w:after="0" w:line="276"/>
+        <w:ind w:right="0" w:left="0" w:firstLine="0"/>
+        <w:jc w:val="left"/>
+        <w:rPr>
+          <w:rFonts w:ascii="Arial" w:hAnsi="Arial" w:cs="Arial" w:eastAsia="Arial"/>
+          <w:b/>
+          <w:i/>
+          <w:color w:val="auto"/>
+          <w:spacing w:val="0"/>
+          <w:position w:val="0"/>
+          <w:sz w:val="22"/>
+          <w:shd w:fill="auto" w:val="clear"/>
+        </w:rPr>
+      </w:pPr>
+      <w:r>
+        <w:rPr>
+          <w:rFonts w:ascii="Arial" w:hAnsi="Arial" w:cs="Arial" w:eastAsia="Arial"/>
+          <w:b/>
+          <w:i/>
+          <w:color w:val="auto"/>
+          <w:spacing w:val="0"/>
+          <w:position w:val="0"/>
+          <w:sz w:val="22"/>
+          <w:shd w:fill="auto" w:val="clear"/>
+        </w:rPr>
+        <w:t xml:space="preserve">Cloth or no armor:</w:t>
+      </w:r>
+    </w:p>
+    <w:p>
+      <w:pPr>
+        <w:spacing w:before="0" w:after="0" w:line="276"/>
+        <w:ind w:right="0" w:left="0" w:firstLine="0"/>
+        <w:jc w:val="left"/>
+        <w:rPr>
+          <w:rFonts w:ascii="Arial" w:hAnsi="Arial" w:cs="Arial" w:eastAsia="Arial"/>
+          <w:color w:val="auto"/>
+          <w:spacing w:val="0"/>
+          <w:position w:val="0"/>
+          <w:sz w:val="22"/>
+          <w:shd w:fill="auto" w:val="clear"/>
+        </w:rPr>
+      </w:pPr>
+      <w:r>
+        <w:rPr>
+          <w:rFonts w:ascii="Arial" w:hAnsi="Arial" w:cs="Arial" w:eastAsia="Arial"/>
+          <w:color w:val="auto"/>
+          <w:spacing w:val="0"/>
+          <w:position w:val="0"/>
+          <w:sz w:val="22"/>
+          <w:shd w:fill="auto" w:val="clear"/>
+        </w:rPr>
+        <w:t xml:space="preserve">Reckless: Per every piece of cloth or no armor, gain +5% damage for skills and spells</w:t>
+      </w:r>
+    </w:p>
+    <w:p>
+      <w:pPr>
+        <w:spacing w:before="0" w:after="0" w:line="276"/>
+        <w:ind w:right="0" w:left="0" w:firstLine="0"/>
+        <w:jc w:val="left"/>
+        <w:rPr>
+          <w:rFonts w:ascii="Arial" w:hAnsi="Arial" w:cs="Arial" w:eastAsia="Arial"/>
+          <w:color w:val="auto"/>
+          <w:spacing w:val="0"/>
+          <w:position w:val="0"/>
+          <w:sz w:val="22"/>
+          <w:shd w:fill="auto" w:val="clear"/>
+        </w:rPr>
+      </w:pPr>
+    </w:p>
+    <w:p>
+      <w:pPr>
+        <w:spacing w:before="0" w:after="0" w:line="276"/>
+        <w:ind w:right="0" w:left="0" w:firstLine="0"/>
+        <w:jc w:val="left"/>
+        <w:rPr>
+          <w:rFonts w:ascii="Arial" w:hAnsi="Arial" w:cs="Arial" w:eastAsia="Arial"/>
+          <w:color w:val="auto"/>
+          <w:spacing w:val="0"/>
+          <w:position w:val="0"/>
+          <w:sz w:val="22"/>
+          <w:shd w:fill="auto" w:val="clear"/>
+        </w:rPr>
+      </w:pPr>
+      <w:r>
+        <w:rPr>
+          <w:rFonts w:ascii="Arial" w:hAnsi="Arial" w:cs="Arial" w:eastAsia="Arial"/>
+          <w:color w:val="auto"/>
+          <w:spacing w:val="0"/>
+          <w:position w:val="0"/>
+          <w:sz w:val="22"/>
+          <w:shd w:fill="auto" w:val="clear"/>
+        </w:rPr>
+        <w:t xml:space="preserve">Unburdened: While wearing all cloth or no armor, gain +5% dodge and +10 initiative</w:t>
+      </w:r>
+    </w:p>
+    <w:p>
+      <w:pPr>
+        <w:spacing w:before="0" w:after="0" w:line="276"/>
+        <w:ind w:right="0" w:left="0" w:firstLine="0"/>
+        <w:jc w:val="left"/>
+        <w:rPr>
+          <w:rFonts w:ascii="Arial" w:hAnsi="Arial" w:cs="Arial" w:eastAsia="Arial"/>
+          <w:color w:val="auto"/>
+          <w:spacing w:val="0"/>
+          <w:position w:val="0"/>
+          <w:sz w:val="22"/>
+          <w:shd w:fill="auto" w:val="clear"/>
+        </w:rPr>
+      </w:pPr>
+    </w:p>
+    <w:p>
+      <w:pPr>
+        <w:spacing w:before="0" w:after="0" w:line="276"/>
+        <w:ind w:right="0" w:left="0" w:firstLine="0"/>
+        <w:jc w:val="left"/>
+        <w:rPr>
+          <w:rFonts w:ascii="Arial" w:hAnsi="Arial" w:cs="Arial" w:eastAsia="Arial"/>
+          <w:color w:val="auto"/>
+          <w:spacing w:val="0"/>
+          <w:position w:val="0"/>
+          <w:sz w:val="22"/>
+          <w:shd w:fill="auto" w:val="clear"/>
+        </w:rPr>
+      </w:pPr>
+      <w:r>
+        <w:rPr>
+          <w:rFonts w:ascii="Arial" w:hAnsi="Arial" w:cs="Arial" w:eastAsia="Arial"/>
+          <w:b/>
+          <w:i/>
+          <w:color w:val="auto"/>
+          <w:spacing w:val="0"/>
+          <w:position w:val="0"/>
+          <w:sz w:val="22"/>
+          <w:shd w:fill="auto" w:val="clear"/>
+        </w:rPr>
+        <w:t xml:space="preserve">Light armor:</w:t>
+      </w:r>
+    </w:p>
+    <w:p>
+      <w:pPr>
+        <w:spacing w:before="0" w:after="0" w:line="276"/>
+        <w:ind w:right="0" w:left="0" w:firstLine="0"/>
+        <w:jc w:val="left"/>
+        <w:rPr>
+          <w:rFonts w:ascii="Arial" w:hAnsi="Arial" w:cs="Arial" w:eastAsia="Arial"/>
+          <w:color w:val="auto"/>
+          <w:spacing w:val="0"/>
+          <w:position w:val="0"/>
+          <w:sz w:val="22"/>
+          <w:shd w:fill="auto" w:val="clear"/>
+        </w:rPr>
+      </w:pPr>
+      <w:r>
+        <w:rPr>
+          <w:rFonts w:ascii="Arial" w:hAnsi="Arial" w:cs="Arial" w:eastAsia="Arial"/>
+          <w:color w:val="auto"/>
+          <w:spacing w:val="0"/>
+          <w:position w:val="0"/>
+          <w:sz w:val="22"/>
+          <w:shd w:fill="auto" w:val="clear"/>
+        </w:rPr>
+        <w:t xml:space="preserve">Prowler: Per every piece of light armor, gain +2 initiative</w:t>
+      </w:r>
+    </w:p>
+    <w:p>
+      <w:pPr>
+        <w:spacing w:before="0" w:after="0" w:line="276"/>
+        <w:ind w:right="0" w:left="0" w:firstLine="0"/>
+        <w:jc w:val="left"/>
+        <w:rPr>
+          <w:rFonts w:ascii="Arial" w:hAnsi="Arial" w:cs="Arial" w:eastAsia="Arial"/>
+          <w:color w:val="auto"/>
+          <w:spacing w:val="0"/>
+          <w:position w:val="0"/>
+          <w:sz w:val="22"/>
+          <w:shd w:fill="auto" w:val="clear"/>
+        </w:rPr>
+      </w:pPr>
+    </w:p>
+    <w:p>
+      <w:pPr>
+        <w:spacing w:before="0" w:after="0" w:line="276"/>
+        <w:ind w:right="0" w:left="0" w:firstLine="0"/>
+        <w:jc w:val="left"/>
+        <w:rPr>
+          <w:rFonts w:ascii="Arial" w:hAnsi="Arial" w:cs="Arial" w:eastAsia="Arial"/>
+          <w:color w:val="auto"/>
+          <w:spacing w:val="0"/>
+          <w:position w:val="0"/>
+          <w:sz w:val="22"/>
+          <w:shd w:fill="auto" w:val="clear"/>
+        </w:rPr>
+      </w:pPr>
+      <w:r>
+        <w:rPr>
+          <w:rFonts w:ascii="Arial" w:hAnsi="Arial" w:cs="Arial" w:eastAsia="Arial"/>
+          <w:color w:val="auto"/>
+          <w:spacing w:val="0"/>
+          <w:position w:val="0"/>
+          <w:sz w:val="22"/>
+          <w:shd w:fill="auto" w:val="clear"/>
+        </w:rPr>
+        <w:t xml:space="preserve">Hunting Threads: While wearing all light armor, gain +8% accuracy and +3% crit chance</w:t>
+      </w:r>
+    </w:p>
+    <w:p>
+      <w:pPr>
+        <w:spacing w:before="0" w:after="0" w:line="276"/>
+        <w:ind w:right="0" w:left="0" w:firstLine="0"/>
+        <w:jc w:val="left"/>
+        <w:rPr>
+          <w:rFonts w:ascii="Arial" w:hAnsi="Arial" w:cs="Arial" w:eastAsia="Arial"/>
+          <w:color w:val="auto"/>
+          <w:spacing w:val="0"/>
+          <w:position w:val="0"/>
+          <w:sz w:val="22"/>
+          <w:shd w:fill="auto" w:val="clear"/>
+        </w:rPr>
+      </w:pPr>
+    </w:p>
+    <w:p>
+      <w:pPr>
+        <w:spacing w:before="0" w:after="0" w:line="276"/>
+        <w:ind w:right="0" w:left="0" w:firstLine="0"/>
+        <w:jc w:val="left"/>
+        <w:rPr>
+          <w:rFonts w:ascii="Arial" w:hAnsi="Arial" w:cs="Arial" w:eastAsia="Arial"/>
+          <w:b/>
+          <w:i/>
+          <w:color w:val="auto"/>
+          <w:spacing w:val="0"/>
+          <w:position w:val="0"/>
+          <w:sz w:val="22"/>
+          <w:shd w:fill="auto" w:val="clear"/>
+        </w:rPr>
+      </w:pPr>
+      <w:r>
+        <w:rPr>
+          <w:rFonts w:ascii="Arial" w:hAnsi="Arial" w:cs="Arial" w:eastAsia="Arial"/>
+          <w:b/>
+          <w:i/>
+          <w:color w:val="auto"/>
+          <w:spacing w:val="0"/>
+          <w:position w:val="0"/>
+          <w:sz w:val="22"/>
+          <w:shd w:fill="auto" w:val="clear"/>
+        </w:rPr>
+        <w:t xml:space="preserve">Medium armor:</w:t>
+      </w:r>
+    </w:p>
+    <w:p>
+      <w:pPr>
+        <w:spacing w:before="0" w:after="0" w:line="276"/>
+        <w:ind w:right="0" w:left="0" w:firstLine="0"/>
+        <w:jc w:val="left"/>
+        <w:rPr>
+          <w:rFonts w:ascii="Arial" w:hAnsi="Arial" w:cs="Arial" w:eastAsia="Arial"/>
+          <w:color w:val="auto"/>
+          <w:spacing w:val="0"/>
+          <w:position w:val="0"/>
+          <w:sz w:val="22"/>
+          <w:shd w:fill="auto" w:val="clear"/>
+        </w:rPr>
+      </w:pPr>
+      <w:r>
+        <w:rPr>
+          <w:rFonts w:ascii="Arial" w:hAnsi="Arial" w:cs="Arial" w:eastAsia="Arial"/>
+          <w:color w:val="auto"/>
+          <w:spacing w:val="0"/>
+          <w:position w:val="0"/>
+          <w:sz w:val="22"/>
+          <w:shd w:fill="auto" w:val="clear"/>
+        </w:rPr>
+        <w:t xml:space="preserve">Soul of Steel: Per every piece of medium armor, gain 2% affliction resistance</w:t>
+      </w:r>
+    </w:p>
+    <w:p>
+      <w:pPr>
+        <w:spacing w:before="0" w:after="0" w:line="276"/>
+        <w:ind w:right="0" w:left="0" w:firstLine="0"/>
+        <w:jc w:val="left"/>
+        <w:rPr>
+          <w:rFonts w:ascii="Arial" w:hAnsi="Arial" w:cs="Arial" w:eastAsia="Arial"/>
+          <w:color w:val="auto"/>
+          <w:spacing w:val="0"/>
+          <w:position w:val="0"/>
+          <w:sz w:val="22"/>
+          <w:shd w:fill="auto" w:val="clear"/>
+        </w:rPr>
+      </w:pPr>
+    </w:p>
+    <w:p>
+      <w:pPr>
+        <w:spacing w:before="0" w:after="0" w:line="276"/>
+        <w:ind w:right="0" w:left="0" w:firstLine="0"/>
+        <w:jc w:val="left"/>
+        <w:rPr>
+          <w:rFonts w:ascii="Arial" w:hAnsi="Arial" w:cs="Arial" w:eastAsia="Arial"/>
+          <w:color w:val="auto"/>
+          <w:spacing w:val="0"/>
+          <w:position w:val="0"/>
+          <w:sz w:val="22"/>
+          <w:shd w:fill="auto" w:val="clear"/>
+        </w:rPr>
+      </w:pPr>
+      <w:r>
+        <w:rPr>
+          <w:rFonts w:ascii="Arial" w:hAnsi="Arial" w:cs="Arial" w:eastAsia="Arial"/>
+          <w:color w:val="auto"/>
+          <w:spacing w:val="0"/>
+          <w:position w:val="0"/>
+          <w:sz w:val="22"/>
+          <w:shd w:fill="auto" w:val="clear"/>
+        </w:rPr>
+        <w:t xml:space="preserve">Panoply: While wearing all medium armor, gain 10% to block and parry</w:t>
+      </w:r>
+    </w:p>
+    <w:p>
+      <w:pPr>
+        <w:spacing w:before="0" w:after="0" w:line="276"/>
+        <w:ind w:right="0" w:left="0" w:firstLine="0"/>
+        <w:jc w:val="left"/>
+        <w:rPr>
+          <w:rFonts w:ascii="Arial" w:hAnsi="Arial" w:cs="Arial" w:eastAsia="Arial"/>
+          <w:color w:val="auto"/>
+          <w:spacing w:val="0"/>
+          <w:position w:val="0"/>
+          <w:sz w:val="22"/>
+          <w:shd w:fill="auto" w:val="clear"/>
+        </w:rPr>
+      </w:pPr>
+    </w:p>
+    <w:p>
+      <w:pPr>
+        <w:spacing w:before="0" w:after="0" w:line="276"/>
+        <w:ind w:right="0" w:left="0" w:firstLine="0"/>
+        <w:jc w:val="left"/>
+        <w:rPr>
+          <w:rFonts w:ascii="Arial" w:hAnsi="Arial" w:cs="Arial" w:eastAsia="Arial"/>
+          <w:b/>
+          <w:i/>
+          <w:color w:val="auto"/>
+          <w:spacing w:val="0"/>
+          <w:position w:val="0"/>
+          <w:sz w:val="22"/>
+          <w:shd w:fill="auto" w:val="clear"/>
+        </w:rPr>
+      </w:pPr>
+      <w:r>
+        <w:rPr>
+          <w:rFonts w:ascii="Arial" w:hAnsi="Arial" w:cs="Arial" w:eastAsia="Arial"/>
+          <w:b/>
+          <w:i/>
+          <w:color w:val="auto"/>
+          <w:spacing w:val="0"/>
+          <w:position w:val="0"/>
+          <w:sz w:val="22"/>
+          <w:shd w:fill="auto" w:val="clear"/>
+        </w:rPr>
+        <w:t xml:space="preserve">Heavy armor:</w:t>
+      </w:r>
+    </w:p>
+    <w:p>
+      <w:pPr>
+        <w:spacing w:before="0" w:after="0" w:line="276"/>
+        <w:ind w:right="0" w:left="0" w:firstLine="0"/>
+        <w:jc w:val="left"/>
+        <w:rPr>
+          <w:rFonts w:ascii="Arial" w:hAnsi="Arial" w:cs="Arial" w:eastAsia="Arial"/>
+          <w:color w:val="auto"/>
+          <w:spacing w:val="0"/>
+          <w:position w:val="0"/>
+          <w:sz w:val="22"/>
+          <w:shd w:fill="auto" w:val="clear"/>
+        </w:rPr>
+      </w:pPr>
+      <w:r>
+        <w:rPr>
+          <w:rFonts w:ascii="Arial" w:hAnsi="Arial" w:cs="Arial" w:eastAsia="Arial"/>
+          <w:color w:val="auto"/>
+          <w:spacing w:val="0"/>
+          <w:position w:val="0"/>
+          <w:sz w:val="22"/>
+          <w:shd w:fill="auto" w:val="clear"/>
+        </w:rPr>
+        <w:t xml:space="preserve">Rigorous Training: Halves the dodge penalties from heavy gloves and boots</w:t>
+      </w:r>
+    </w:p>
+    <w:p>
+      <w:pPr>
+        <w:spacing w:before="0" w:after="0" w:line="276"/>
+        <w:ind w:right="0" w:left="0" w:firstLine="0"/>
+        <w:jc w:val="left"/>
+        <w:rPr>
+          <w:rFonts w:ascii="Arial" w:hAnsi="Arial" w:cs="Arial" w:eastAsia="Arial"/>
+          <w:color w:val="auto"/>
+          <w:spacing w:val="0"/>
+          <w:position w:val="0"/>
+          <w:sz w:val="22"/>
+          <w:shd w:fill="auto" w:val="clear"/>
+        </w:rPr>
+      </w:pPr>
+    </w:p>
+    <w:p>
+      <w:pPr>
+        <w:spacing w:before="0" w:after="0" w:line="276"/>
+        <w:ind w:right="0" w:left="0" w:firstLine="0"/>
+        <w:jc w:val="left"/>
+        <w:rPr>
+          <w:rFonts w:ascii="Arial" w:hAnsi="Arial" w:cs="Arial" w:eastAsia="Arial"/>
+          <w:color w:val="auto"/>
+          <w:spacing w:val="0"/>
+          <w:position w:val="0"/>
+          <w:sz w:val="22"/>
+          <w:shd w:fill="auto" w:val="clear"/>
+        </w:rPr>
+      </w:pPr>
+      <w:r>
+        <w:rPr>
+          <w:rFonts w:ascii="Arial" w:hAnsi="Arial" w:cs="Arial" w:eastAsia="Arial"/>
+          <w:color w:val="auto"/>
+          <w:spacing w:val="0"/>
+          <w:position w:val="0"/>
+          <w:sz w:val="22"/>
+          <w:shd w:fill="auto" w:val="clear"/>
+        </w:rPr>
+        <w:t xml:space="preserve">Walking Fortress: While wearing all heavy armor, crits deal half extra damage to you</w:t>
+      </w:r>
+    </w:p>
+    <w:p>
+      <w:pPr>
+        <w:spacing w:before="0" w:after="0" w:line="276"/>
+        <w:ind w:right="0" w:left="0" w:firstLine="0"/>
+        <w:jc w:val="left"/>
+        <w:rPr>
+          <w:rFonts w:ascii="Arial" w:hAnsi="Arial" w:cs="Arial" w:eastAsia="Arial"/>
+          <w:color w:val="auto"/>
+          <w:spacing w:val="0"/>
+          <w:position w:val="0"/>
+          <w:sz w:val="22"/>
+          <w:shd w:fill="auto" w:val="clear"/>
+        </w:rPr>
+      </w:pPr>
+    </w:p>
+    <w:p>
+      <w:pPr>
+        <w:spacing w:before="0" w:after="0" w:line="276"/>
+        <w:ind w:right="0" w:left="0" w:firstLine="0"/>
+        <w:jc w:val="left"/>
+        <w:rPr>
+          <w:rFonts w:ascii="Arial" w:hAnsi="Arial" w:cs="Arial" w:eastAsia="Arial"/>
+          <w:b/>
+          <w:i/>
+          <w:color w:val="auto"/>
+          <w:spacing w:val="0"/>
+          <w:position w:val="0"/>
+          <w:sz w:val="22"/>
+          <w:shd w:fill="auto" w:val="clear"/>
+        </w:rPr>
+      </w:pPr>
+      <w:r>
+        <w:rPr>
+          <w:rFonts w:ascii="Arial" w:hAnsi="Arial" w:cs="Arial" w:eastAsia="Arial"/>
+          <w:b/>
+          <w:i/>
+          <w:color w:val="auto"/>
+          <w:spacing w:val="0"/>
+          <w:position w:val="0"/>
+          <w:sz w:val="22"/>
+          <w:shd w:fill="auto" w:val="clear"/>
+        </w:rPr>
+        <w:t xml:space="preserve">Off-hands</w:t>
+      </w:r>
+    </w:p>
+    <w:p>
+      <w:pPr>
+        <w:spacing w:before="0" w:after="0" w:line="276"/>
+        <w:ind w:right="0" w:left="0" w:firstLine="0"/>
+        <w:jc w:val="left"/>
+        <w:rPr>
+          <w:rFonts w:ascii="Arial" w:hAnsi="Arial" w:cs="Arial" w:eastAsia="Arial"/>
+          <w:color w:val="auto"/>
+          <w:spacing w:val="0"/>
+          <w:position w:val="0"/>
+          <w:sz w:val="22"/>
+          <w:shd w:fill="auto" w:val="clear"/>
+        </w:rPr>
+      </w:pPr>
+      <w:r>
+        <w:rPr>
+          <w:rFonts w:ascii="Arial" w:hAnsi="Arial" w:cs="Arial" w:eastAsia="Arial"/>
+          <w:color w:val="auto"/>
+          <w:spacing w:val="0"/>
+          <w:position w:val="0"/>
+          <w:sz w:val="22"/>
+          <w:shd w:fill="auto" w:val="clear"/>
+        </w:rPr>
+        <w:t xml:space="preserve">Duellist: While wielding a weapon in one hand and an empty off-hand, gain +5% accuracy, +3% dodge and +5% parry</w:t>
+      </w:r>
+    </w:p>
+    <w:p>
+      <w:pPr>
+        <w:spacing w:before="0" w:after="0" w:line="276"/>
+        <w:ind w:right="0" w:left="0" w:firstLine="0"/>
+        <w:jc w:val="left"/>
+        <w:rPr>
+          <w:rFonts w:ascii="Arial" w:hAnsi="Arial" w:cs="Arial" w:eastAsia="Arial"/>
+          <w:color w:val="auto"/>
+          <w:spacing w:val="0"/>
+          <w:position w:val="0"/>
+          <w:sz w:val="22"/>
+          <w:shd w:fill="auto" w:val="clear"/>
+        </w:rPr>
+      </w:pPr>
+    </w:p>
+    <w:p>
+      <w:pPr>
+        <w:spacing w:before="0" w:after="0" w:line="276"/>
+        <w:ind w:right="0" w:left="0" w:firstLine="0"/>
+        <w:jc w:val="left"/>
+        <w:rPr>
+          <w:rFonts w:ascii="Arial" w:hAnsi="Arial" w:cs="Arial" w:eastAsia="Arial"/>
+          <w:color w:val="auto"/>
+          <w:spacing w:val="0"/>
+          <w:position w:val="0"/>
+          <w:sz w:val="22"/>
+          <w:shd w:fill="auto" w:val="clear"/>
+        </w:rPr>
+      </w:pPr>
+      <w:r>
+        <w:rPr>
+          <w:rFonts w:ascii="Arial" w:hAnsi="Arial" w:cs="Arial" w:eastAsia="Arial"/>
+          <w:color w:val="auto"/>
+          <w:spacing w:val="0"/>
+          <w:position w:val="0"/>
+          <w:sz w:val="22"/>
+          <w:shd w:fill="auto" w:val="clear"/>
+        </w:rPr>
+        <w:t xml:space="preserve">Tireless Defender: Gain +1% to block and +3% to block effect per every 10% missing Endurance</w:t>
+      </w:r>
+    </w:p>
+    <w:p>
+      <w:pPr>
+        <w:spacing w:before="0" w:after="0" w:line="276"/>
+        <w:ind w:right="0" w:left="0" w:firstLine="0"/>
+        <w:jc w:val="left"/>
+        <w:rPr>
+          <w:rFonts w:ascii="Arial" w:hAnsi="Arial" w:cs="Arial" w:eastAsia="Arial"/>
+          <w:color w:val="auto"/>
+          <w:spacing w:val="0"/>
+          <w:position w:val="0"/>
+          <w:sz w:val="22"/>
+          <w:shd w:fill="auto" w:val="clear"/>
+        </w:rPr>
+      </w:pPr>
+    </w:p>
+    <w:p>
+      <w:pPr>
+        <w:spacing w:before="0" w:after="0" w:line="276"/>
+        <w:ind w:right="0" w:left="0" w:firstLine="0"/>
+        <w:jc w:val="left"/>
+        <w:rPr>
+          <w:rFonts w:ascii="Arial" w:hAnsi="Arial" w:cs="Arial" w:eastAsia="Arial"/>
+          <w:color w:val="auto"/>
+          <w:spacing w:val="0"/>
+          <w:position w:val="0"/>
+          <w:sz w:val="22"/>
+          <w:shd w:fill="auto" w:val="clear"/>
+        </w:rPr>
+      </w:pPr>
+      <w:r>
+        <w:rPr>
+          <w:rFonts w:ascii="Arial" w:hAnsi="Arial" w:cs="Arial" w:eastAsia="Arial"/>
+          <w:color w:val="auto"/>
+          <w:spacing w:val="0"/>
+          <w:position w:val="0"/>
+          <w:sz w:val="22"/>
+          <w:shd w:fill="auto" w:val="clear"/>
+        </w:rPr>
+        <w:t xml:space="preserve">Reeling Retaliation: Parrying an attack causes the enemy to take 1-3 damage</w:t>
       </w:r>
     </w:p>
     <w:p>

</xml_diff>

<commit_message>
necromancy spells, rituals and perks
added design for necromancy spells, rituals and perks

only a few more to go
</commit_message>
<xml_diff>
--- a/TLPerksdoc.docx
+++ b/TLPerksdoc.docx
@@ -3300,8 +3300,6 @@
         <w:jc w:val="left"/>
         <w:rPr>
           <w:rFonts w:ascii="Arial" w:hAnsi="Arial" w:cs="Arial" w:eastAsia="Arial"/>
-          <w:b/>
-          <w:i/>
           <w:color w:val="auto"/>
           <w:spacing w:val="0"/>
           <w:position w:val="0"/>
@@ -3322,6 +3320,200 @@
         <w:br/>
         <w:br/>
         <w:t xml:space="preserve">Stormwalker: Your lightning damage deals 10% extra and you have 20% lightning resistance</w:t>
+      </w:r>
+    </w:p>
+    <w:p>
+      <w:pPr>
+        <w:spacing w:before="0" w:after="0" w:line="276"/>
+        <w:ind w:right="0" w:left="0" w:firstLine="0"/>
+        <w:jc w:val="left"/>
+        <w:rPr>
+          <w:rFonts w:ascii="Arial" w:hAnsi="Arial" w:cs="Arial" w:eastAsia="Arial"/>
+          <w:color w:val="auto"/>
+          <w:spacing w:val="0"/>
+          <w:position w:val="0"/>
+          <w:sz w:val="22"/>
+          <w:shd w:fill="auto" w:val="clear"/>
+        </w:rPr>
+      </w:pPr>
+    </w:p>
+    <w:p>
+      <w:pPr>
+        <w:spacing w:before="0" w:after="0" w:line="276"/>
+        <w:ind w:right="0" w:left="0" w:firstLine="0"/>
+        <w:jc w:val="left"/>
+        <w:rPr>
+          <w:rFonts w:ascii="Arial" w:hAnsi="Arial" w:cs="Arial" w:eastAsia="Arial"/>
+          <w:color w:val="auto"/>
+          <w:spacing w:val="0"/>
+          <w:position w:val="0"/>
+          <w:sz w:val="22"/>
+          <w:shd w:fill="auto" w:val="clear"/>
+        </w:rPr>
+      </w:pPr>
+      <w:r>
+        <w:rPr>
+          <w:rFonts w:ascii="Arial" w:hAnsi="Arial" w:cs="Arial" w:eastAsia="Arial"/>
+          <w:b/>
+          <w:i/>
+          <w:color w:val="auto"/>
+          <w:spacing w:val="0"/>
+          <w:position w:val="0"/>
+          <w:sz w:val="22"/>
+          <w:shd w:fill="auto" w:val="clear"/>
+        </w:rPr>
+        <w:t xml:space="preserve">Necromancy:</w:t>
+      </w:r>
+    </w:p>
+    <w:p>
+      <w:pPr>
+        <w:spacing w:before="0" w:after="0" w:line="276"/>
+        <w:ind w:right="0" w:left="0" w:firstLine="0"/>
+        <w:jc w:val="left"/>
+        <w:rPr>
+          <w:rFonts w:ascii="Arial" w:hAnsi="Arial" w:cs="Arial" w:eastAsia="Arial"/>
+          <w:color w:val="auto"/>
+          <w:spacing w:val="0"/>
+          <w:position w:val="0"/>
+          <w:sz w:val="22"/>
+          <w:shd w:fill="auto" w:val="clear"/>
+        </w:rPr>
+      </w:pPr>
+      <w:r>
+        <w:rPr>
+          <w:rFonts w:ascii="Arial" w:hAnsi="Arial" w:cs="Arial" w:eastAsia="Arial"/>
+          <w:color w:val="auto"/>
+          <w:spacing w:val="0"/>
+          <w:position w:val="0"/>
+          <w:sz w:val="22"/>
+          <w:shd w:fill="auto" w:val="clear"/>
+        </w:rPr>
+        <w:t xml:space="preserve">Death Dealer: +1 to minimum level of necromancy spells and rituals. Max endurance reduced by 15%</w:t>
+      </w:r>
+    </w:p>
+    <w:p>
+      <w:pPr>
+        <w:spacing w:before="0" w:after="0" w:line="276"/>
+        <w:ind w:right="0" w:left="0" w:firstLine="0"/>
+        <w:jc w:val="left"/>
+        <w:rPr>
+          <w:rFonts w:ascii="Arial" w:hAnsi="Arial" w:cs="Arial" w:eastAsia="Arial"/>
+          <w:color w:val="auto"/>
+          <w:spacing w:val="0"/>
+          <w:position w:val="0"/>
+          <w:sz w:val="22"/>
+          <w:shd w:fill="auto" w:val="clear"/>
+        </w:rPr>
+      </w:pPr>
+    </w:p>
+    <w:p>
+      <w:pPr>
+        <w:spacing w:before="0" w:after="0" w:line="276"/>
+        <w:ind w:right="0" w:left="0" w:firstLine="0"/>
+        <w:jc w:val="left"/>
+        <w:rPr>
+          <w:rFonts w:ascii="Arial" w:hAnsi="Arial" w:cs="Arial" w:eastAsia="Arial"/>
+          <w:color w:val="auto"/>
+          <w:spacing w:val="0"/>
+          <w:position w:val="0"/>
+          <w:sz w:val="22"/>
+          <w:shd w:fill="auto" w:val="clear"/>
+        </w:rPr>
+      </w:pPr>
+      <w:r>
+        <w:rPr>
+          <w:rFonts w:ascii="Arial" w:hAnsi="Arial" w:cs="Arial" w:eastAsia="Arial"/>
+          <w:color w:val="auto"/>
+          <w:spacing w:val="0"/>
+          <w:position w:val="0"/>
+          <w:sz w:val="22"/>
+          <w:shd w:fill="auto" w:val="clear"/>
+        </w:rPr>
+        <w:t xml:space="preserve">Essence Drinker: Landing a killing blow with a Necromancy spell restores 5% of your maximum endurance and satiety.</w:t>
+      </w:r>
+    </w:p>
+    <w:p>
+      <w:pPr>
+        <w:spacing w:before="0" w:after="0" w:line="276"/>
+        <w:ind w:right="0" w:left="0" w:firstLine="0"/>
+        <w:jc w:val="left"/>
+        <w:rPr>
+          <w:rFonts w:ascii="Arial" w:hAnsi="Arial" w:cs="Arial" w:eastAsia="Arial"/>
+          <w:color w:val="auto"/>
+          <w:spacing w:val="0"/>
+          <w:position w:val="0"/>
+          <w:sz w:val="22"/>
+          <w:shd w:fill="auto" w:val="clear"/>
+        </w:rPr>
+      </w:pPr>
+    </w:p>
+    <w:p>
+      <w:pPr>
+        <w:spacing w:before="0" w:after="0" w:line="276"/>
+        <w:ind w:right="0" w:left="0" w:firstLine="0"/>
+        <w:jc w:val="left"/>
+        <w:rPr>
+          <w:rFonts w:ascii="Arial" w:hAnsi="Arial" w:cs="Arial" w:eastAsia="Arial"/>
+          <w:color w:val="auto"/>
+          <w:spacing w:val="0"/>
+          <w:position w:val="0"/>
+          <w:sz w:val="22"/>
+          <w:shd w:fill="auto" w:val="clear"/>
+        </w:rPr>
+      </w:pPr>
+      <w:r>
+        <w:rPr>
+          <w:rFonts w:ascii="Arial" w:hAnsi="Arial" w:cs="Arial" w:eastAsia="Arial"/>
+          <w:color w:val="auto"/>
+          <w:spacing w:val="0"/>
+          <w:position w:val="0"/>
+          <w:sz w:val="22"/>
+          <w:shd w:fill="auto" w:val="clear"/>
+        </w:rPr>
+        <w:t xml:space="preserve">Fatal Curse: Cursed enemies take 10% extra damage from all sources</w:t>
+      </w:r>
+    </w:p>
+    <w:p>
+      <w:pPr>
+        <w:spacing w:before="0" w:after="0" w:line="276"/>
+        <w:ind w:right="0" w:left="0" w:firstLine="0"/>
+        <w:jc w:val="left"/>
+        <w:rPr>
+          <w:rFonts w:ascii="Arial" w:hAnsi="Arial" w:cs="Arial" w:eastAsia="Arial"/>
+          <w:color w:val="auto"/>
+          <w:spacing w:val="0"/>
+          <w:position w:val="0"/>
+          <w:sz w:val="22"/>
+          <w:shd w:fill="auto" w:val="clear"/>
+        </w:rPr>
+      </w:pPr>
+    </w:p>
+    <w:p>
+      <w:pPr>
+        <w:spacing w:before="0" w:after="0" w:line="276"/>
+        <w:ind w:right="0" w:left="0" w:firstLine="0"/>
+        <w:jc w:val="left"/>
+        <w:rPr>
+          <w:rFonts w:ascii="Arial" w:hAnsi="Arial" w:cs="Arial" w:eastAsia="Arial"/>
+          <w:b/>
+          <w:i/>
+          <w:color w:val="auto"/>
+          <w:spacing w:val="0"/>
+          <w:position w:val="0"/>
+          <w:sz w:val="22"/>
+          <w:shd w:fill="auto" w:val="clear"/>
+        </w:rPr>
+      </w:pPr>
+      <w:r>
+        <w:rPr>
+          <w:rFonts w:ascii="Arial" w:hAnsi="Arial" w:cs="Arial" w:eastAsia="Arial"/>
+          <w:color w:val="auto"/>
+          <w:spacing w:val="0"/>
+          <w:position w:val="0"/>
+          <w:sz w:val="22"/>
+          <w:shd w:fill="auto" w:val="clear"/>
+        </w:rPr>
+        <w:t xml:space="preserve">Supposed to Rot: You deal 20% extra damage per every necrotic limb</w:t>
       </w:r>
     </w:p>
     <w:p>

</xml_diff>